<commit_message>
ZCU102 and Abaco DAC board I2C connections
</commit_message>
<xml_diff>
--- a/documents/ZCU102 I2C.docx
+++ b/documents/ZCU102 I2C.docx
@@ -1,6 +1,6 @@
 
 <file path=word/document.xml><?xml version="1.0" encoding="utf-8"?>
-<w:document xmlns:wpc="http://schemas.microsoft.com/office/word/2010/wordprocessingCanvas" xmlns:cx="http://schemas.microsoft.com/office/drawing/2014/chartex" xmlns:cx1="http://schemas.microsoft.com/office/drawing/2015/9/8/chartex" xmlns:cx2="http://schemas.microsoft.com/office/drawing/2015/10/21/chartex" xmlns:cx3="http://schemas.microsoft.com/office/drawing/2016/5/9/chartex" xmlns:cx4="http://schemas.microsoft.com/office/drawing/2016/5/10/chartex" xmlns:cx5="http://schemas.microsoft.com/office/drawing/2016/5/11/chartex" xmlns:cx6="http://schemas.microsoft.com/office/drawing/2016/5/12/chartex" xmlns:cx7="http://schemas.microsoft.com/office/drawing/2016/5/13/chartex" xmlns:cx8="http://schemas.microsoft.com/office/drawing/2016/5/14/chartex" xmlns:mc="http://schemas.openxmlformats.org/markup-compatibility/2006" xmlns:aink="http://schemas.microsoft.com/office/drawing/2016/ink" xmlns:am3d="http://schemas.microsoft.com/office/drawing/2017/model3d" xmlns:o="urn:schemas-microsoft-com:office:office" xmlns:oel="http://schemas.microsoft.com/office/2019/extlst" xmlns:r="http://schemas.openxmlformats.org/officeDocument/2006/relationships" xmlns:m="http://schemas.openxmlformats.org/officeDocument/2006/math" xmlns:v="urn:schemas-microsoft-com:vml" xmlns:wp14="http://schemas.microsoft.com/office/word/2010/wordprocessingDrawing" xmlns:wp="http://schemas.openxmlformats.org/drawingml/2006/wordprocessingDrawing" xmlns:w10="urn:schemas-microsoft-com:office:word" xmlns:w="http://schemas.openxmlformats.org/wordprocessingml/2006/main" xmlns:w14="http://schemas.microsoft.com/office/word/2010/wordml" xmlns:w15="http://schemas.microsoft.com/office/word/2012/wordml" xmlns:w16cex="http://schemas.microsoft.com/office/word/2018/wordml/cex" xmlns:w16cid="http://schemas.microsoft.com/office/word/2016/wordml/cid" xmlns:w16="http://schemas.microsoft.com/office/word/2018/wordml" xmlns:w16sdtdh="http://schemas.microsoft.com/office/word/2020/wordml/sdtdatahash" xmlns:w16se="http://schemas.microsoft.com/office/word/2015/wordml/symex" xmlns:wpg="http://schemas.microsoft.com/office/word/2010/wordprocessingGroup" xmlns:wpi="http://schemas.microsoft.com/office/word/2010/wordprocessingInk" xmlns:wne="http://schemas.microsoft.com/office/word/2006/wordml" xmlns:wps="http://schemas.microsoft.com/office/word/2010/wordprocessingShape" mc:Ignorable="w14 w15 w16se w16cid w16 w16cex w16sdtdh wp14">
+<w:document xmlns:wpc="http://schemas.microsoft.com/office/word/2010/wordprocessingCanvas" xmlns:cx="http://schemas.microsoft.com/office/drawing/2014/chartex" xmlns:cx1="http://schemas.microsoft.com/office/drawing/2015/9/8/chartex" xmlns:cx2="http://schemas.microsoft.com/office/drawing/2015/10/21/chartex" xmlns:cx3="http://schemas.microsoft.com/office/drawing/2016/5/9/chartex" xmlns:cx4="http://schemas.microsoft.com/office/drawing/2016/5/10/chartex" xmlns:cx5="http://schemas.microsoft.com/office/drawing/2016/5/11/chartex" xmlns:cx6="http://schemas.microsoft.com/office/drawing/2016/5/12/chartex" xmlns:cx7="http://schemas.microsoft.com/office/drawing/2016/5/13/chartex" xmlns:cx8="http://schemas.microsoft.com/office/drawing/2016/5/14/chartex" xmlns:mc="http://schemas.openxmlformats.org/markup-compatibility/2006" xmlns:aink="http://schemas.microsoft.com/office/drawing/2016/ink" xmlns:am3d="http://schemas.microsoft.com/office/drawing/2017/model3d" xmlns:o="urn:schemas-microsoft-com:office:office" xmlns:oel="http://schemas.microsoft.com/office/2019/extlst" xmlns:r="http://schemas.openxmlformats.org/officeDocument/2006/relationships" xmlns:m="http://schemas.openxmlformats.org/officeDocument/2006/math" xmlns:v="urn:schemas-microsoft-com:vml" xmlns:wp14="http://schemas.microsoft.com/office/word/2010/wordprocessingDrawing" xmlns:wp="http://schemas.openxmlformats.org/drawingml/2006/wordprocessingDrawing" xmlns:w10="urn:schemas-microsoft-com:office:word" xmlns:w="http://schemas.openxmlformats.org/wordprocessingml/2006/main" xmlns:w14="http://schemas.microsoft.com/office/word/2010/wordml" xmlns:w15="http://schemas.microsoft.com/office/word/2012/wordml" xmlns:w16cex="http://schemas.microsoft.com/office/word/2018/wordml/cex" xmlns:w16cid="http://schemas.microsoft.com/office/word/2016/wordml/cid" xmlns:w16="http://schemas.microsoft.com/office/word/2018/wordml" xmlns:w16du="http://schemas.microsoft.com/office/word/2023/wordml/word16du" xmlns:w16sdtdh="http://schemas.microsoft.com/office/word/2020/wordml/sdtdatahash" xmlns:w16se="http://schemas.microsoft.com/office/word/2015/wordml/symex" xmlns:wpg="http://schemas.microsoft.com/office/word/2010/wordprocessingGroup" xmlns:wpi="http://schemas.microsoft.com/office/word/2010/wordprocessingInk" xmlns:wne="http://schemas.microsoft.com/office/word/2006/wordml" xmlns:wps="http://schemas.microsoft.com/office/word/2010/wordprocessingShape" mc:Ignorable="w14 w15 w16se w16cid w16 w16cex w16sdtdh w16du wp14">
   <w:body>
     <w:p>
       <w:pPr>
@@ -20,6 +20,14 @@
         </w:rPr>
         <w:t>ZCU102 I2C</w:t>
       </w:r>
+      <w:r>
+        <w:rPr>
+          <w:rFonts w:ascii="Calibri Light" w:hAnsi="Calibri Light" w:cs="Calibri Light"/>
+          <w:sz w:val="40"/>
+          <w:szCs w:val="40"/>
+        </w:rPr>
+        <w:t xml:space="preserve"> bus connections</w:t>
+      </w:r>
     </w:p>
     <w:p>
       <w:pPr>
@@ -98,8 +106,37 @@
           <w:sz w:val="22"/>
           <w:szCs w:val="22"/>
         </w:rPr>
-        <w:t>The ZCU102 board uses the PS I2C_0 and I2C_1 ports for additional GPIO and for driving multiple I2C buses.</w:t>
-      </w:r>
+        <w:t xml:space="preserve">The ZCU102 board uses the PS I2C_0 and I2C_1 </w:t>
+      </w:r>
+      <w:proofErr w:type="gramStart"/>
+      <w:r>
+        <w:rPr>
+          <w:rFonts w:ascii="Calibri" w:hAnsi="Calibri" w:cs="Calibri"/>
+          <w:sz w:val="22"/>
+          <w:szCs w:val="22"/>
+        </w:rPr>
+        <w:t>ports</w:t>
+      </w:r>
+      <w:proofErr w:type="gramEnd"/>
+      <w:r>
+        <w:rPr>
+          <w:rFonts w:ascii="Calibri" w:hAnsi="Calibri" w:cs="Calibri"/>
+          <w:sz w:val="22"/>
+          <w:szCs w:val="22"/>
+        </w:rPr>
+        <w:t xml:space="preserve"> for additional GPIO and for driving multiple I2C buses.</w:t>
+      </w:r>
+    </w:p>
+    <w:p>
+      <w:pPr>
+        <w:pStyle w:val="NormalWeb"/>
+        <w:spacing w:before="0" w:beforeAutospacing="0" w:after="0" w:afterAutospacing="0"/>
+        <w:rPr>
+          <w:rFonts w:ascii="Calibri" w:hAnsi="Calibri" w:cs="Calibri"/>
+          <w:sz w:val="22"/>
+          <w:szCs w:val="22"/>
+        </w:rPr>
+      </w:pPr>
     </w:p>
     <w:p>
       <w:pPr>
@@ -174,58 +211,42 @@
           <w:sz w:val="22"/>
           <w:szCs w:val="22"/>
         </w:rPr>
-        <w:t>The Abaco boards each have an I2C EEPROM,  an AD7291 voltage monitor, and a CPLD.</w:t>
-      </w:r>
-    </w:p>
-    <w:p>
-      <w:pPr>
-        <w:pStyle w:val="NormalWeb"/>
-        <w:spacing w:before="0" w:beforeAutospacing="0" w:after="0" w:afterAutospacing="0"/>
-        <w:rPr>
-          <w:rFonts w:ascii="Calibri" w:hAnsi="Calibri" w:cs="Calibri"/>
-          <w:sz w:val="22"/>
-          <w:szCs w:val="22"/>
-        </w:rPr>
-      </w:pPr>
-      <w:r>
-        <w:rPr>
-          <w:rFonts w:ascii="Calibri" w:hAnsi="Calibri" w:cs="Calibri"/>
-          <w:sz w:val="22"/>
-          <w:szCs w:val="22"/>
-        </w:rPr>
-        <w:t>The CPLD registers provide a method to talk to th</w:t>
-      </w:r>
-      <w:r>
-        <w:rPr>
-          <w:rFonts w:ascii="Calibri" w:hAnsi="Calibri" w:cs="Calibri"/>
-          <w:sz w:val="22"/>
-          <w:szCs w:val="22"/>
-        </w:rPr>
-        <w:t>e</w:t>
-      </w:r>
-      <w:r>
-        <w:rPr>
-          <w:rFonts w:ascii="Calibri" w:hAnsi="Calibri" w:cs="Calibri"/>
-          <w:sz w:val="22"/>
-          <w:szCs w:val="22"/>
-        </w:rPr>
-        <w:t xml:space="preserve"> LMK04828 clock chip and the </w:t>
-      </w:r>
-      <w:r>
-        <w:rPr>
-          <w:rFonts w:ascii="Calibri" w:hAnsi="Calibri" w:cs="Calibri"/>
-          <w:sz w:val="22"/>
-          <w:szCs w:val="22"/>
-        </w:rPr>
-        <w:t>four</w:t>
-      </w:r>
-      <w:r>
-        <w:rPr>
-          <w:rFonts w:ascii="Calibri" w:hAnsi="Calibri" w:cs="Calibri"/>
-          <w:sz w:val="22"/>
-          <w:szCs w:val="22"/>
-        </w:rPr>
-        <w:t xml:space="preserve"> DAC39J84 4-channel DACs over a 32-bit SPI bus.</w:t>
+        <w:t>The Abaco boards</w:t>
+      </w:r>
+      <w:r>
+        <w:rPr>
+          <w:rFonts w:ascii="Calibri" w:hAnsi="Calibri" w:cs="Calibri"/>
+          <w:sz w:val="22"/>
+          <w:szCs w:val="22"/>
+        </w:rPr>
+        <w:t xml:space="preserve"> themselves</w:t>
+      </w:r>
+      <w:r>
+        <w:rPr>
+          <w:rFonts w:ascii="Calibri" w:hAnsi="Calibri" w:cs="Calibri"/>
+          <w:sz w:val="22"/>
+          <w:szCs w:val="22"/>
+        </w:rPr>
+        <w:t xml:space="preserve"> each have an I2C EEPROM,  an AD7291 voltage monitor, and a CPLD.</w:t>
+      </w:r>
+    </w:p>
+    <w:p>
+      <w:pPr>
+        <w:pStyle w:val="NormalWeb"/>
+        <w:spacing w:before="0" w:beforeAutospacing="0" w:after="0" w:afterAutospacing="0"/>
+        <w:rPr>
+          <w:rFonts w:ascii="Calibri" w:hAnsi="Calibri" w:cs="Calibri"/>
+          <w:sz w:val="22"/>
+          <w:szCs w:val="22"/>
+        </w:rPr>
+      </w:pPr>
+      <w:r>
+        <w:rPr>
+          <w:rFonts w:ascii="Calibri" w:hAnsi="Calibri" w:cs="Calibri"/>
+          <w:sz w:val="22"/>
+          <w:szCs w:val="22"/>
+        </w:rPr>
+        <w:t>The CPLD registers provide a method to talk to the LMK04828 clock chip and the 4x DAC39J84 4-channel DACs over a 32-bit SPI bus.</w:t>
       </w:r>
     </w:p>
     <w:p>
@@ -263,58 +284,99 @@
           <w:sz w:val="22"/>
           <w:szCs w:val="22"/>
         </w:rPr>
-        <w:t xml:space="preserve">To write a register </w:t>
-      </w:r>
-      <w:r>
-        <w:rPr>
-          <w:rFonts w:ascii="Calibri" w:hAnsi="Calibri" w:cs="Calibri"/>
-          <w:sz w:val="22"/>
-          <w:szCs w:val="22"/>
-        </w:rPr>
-        <w:t>o</w:t>
-      </w:r>
-      <w:r>
-        <w:rPr>
-          <w:rFonts w:ascii="Calibri" w:hAnsi="Calibri" w:cs="Calibri"/>
-          <w:sz w:val="22"/>
-          <w:szCs w:val="22"/>
-        </w:rPr>
-        <w:t>n one of the FMC216 DAC devices the PS must first write to the I2C_1 switch (U135) at address 0x75 to enable one, or both, of the FMC I2C buses. The switch only has one register with a single bit to enable each output bus.</w:t>
-      </w:r>
-    </w:p>
-    <w:p>
-      <w:pPr>
-        <w:pStyle w:val="NormalWeb"/>
-        <w:spacing w:before="0" w:beforeAutospacing="0" w:after="0" w:afterAutospacing="0"/>
-        <w:rPr>
-          <w:rFonts w:ascii="Calibri" w:hAnsi="Calibri" w:cs="Calibri"/>
-          <w:sz w:val="22"/>
-          <w:szCs w:val="22"/>
-        </w:rPr>
-      </w:pPr>
-      <w:r>
-        <w:rPr>
-          <w:rFonts w:ascii="Calibri" w:hAnsi="Calibri" w:cs="Calibri"/>
-          <w:sz w:val="22"/>
-          <w:szCs w:val="22"/>
-        </w:rPr>
-        <w:t>Then the CPU can write to the CPLD on the Abaco boards.  To write a 32-bit value to the clock or to the DACs the CPU loads 8-bit data into four registers (reg-6, -7 ,-8, -9) in the CPLD and then select</w:t>
-      </w:r>
-      <w:r>
-        <w:rPr>
-          <w:rFonts w:ascii="Calibri" w:hAnsi="Calibri" w:cs="Calibri"/>
-          <w:sz w:val="22"/>
-          <w:szCs w:val="22"/>
-        </w:rPr>
-        <w:t>s</w:t>
-      </w:r>
-      <w:r>
-        <w:rPr>
-          <w:rFonts w:ascii="Calibri" w:hAnsi="Calibri" w:cs="Calibri"/>
-          <w:sz w:val="22"/>
-          <w:szCs w:val="22"/>
-        </w:rPr>
-        <w:t xml:space="preserve"> the target device(s) by setting '1' in bits of CPLD reg-0. </w:t>
+        <w:t>To write a register in one of the FMC216 DAC devices the PS must first write to the I2C_1 switch (U135) at address 0x75 to enable one, or both, of the FMC I2C buses. The switch only has one register with a single bit to enable each output bus.</w:t>
+      </w:r>
+    </w:p>
+    <w:p>
+      <w:pPr>
+        <w:pStyle w:val="NormalWeb"/>
+        <w:spacing w:before="0" w:beforeAutospacing="0" w:after="0" w:afterAutospacing="0"/>
+        <w:rPr>
+          <w:rFonts w:ascii="Calibri" w:hAnsi="Calibri" w:cs="Calibri"/>
+          <w:sz w:val="22"/>
+          <w:szCs w:val="22"/>
+        </w:rPr>
+      </w:pPr>
+    </w:p>
+    <w:p>
+      <w:pPr>
+        <w:pStyle w:val="NormalWeb"/>
+        <w:spacing w:before="0" w:beforeAutospacing="0" w:after="0" w:afterAutospacing="0"/>
+        <w:rPr>
+          <w:rFonts w:ascii="Calibri" w:hAnsi="Calibri" w:cs="Calibri"/>
+          <w:sz w:val="22"/>
+          <w:szCs w:val="22"/>
+        </w:rPr>
+      </w:pPr>
+      <w:r>
+        <w:rPr>
+          <w:rFonts w:ascii="Calibri" w:hAnsi="Calibri" w:cs="Calibri"/>
+          <w:sz w:val="22"/>
+          <w:szCs w:val="22"/>
+        </w:rPr>
+        <w:t>Once connected through the switch,</w:t>
+      </w:r>
+      <w:r>
+        <w:rPr>
+          <w:rFonts w:ascii="Calibri" w:hAnsi="Calibri" w:cs="Calibri"/>
+          <w:sz w:val="22"/>
+          <w:szCs w:val="22"/>
+        </w:rPr>
+        <w:t xml:space="preserve"> the CPU can write to the CPLD on the Abaco boards.  </w:t>
+      </w:r>
+    </w:p>
+    <w:p>
+      <w:pPr>
+        <w:pStyle w:val="NormalWeb"/>
+        <w:spacing w:before="0" w:beforeAutospacing="0" w:after="0" w:afterAutospacing="0"/>
+        <w:rPr>
+          <w:rFonts w:ascii="Calibri" w:hAnsi="Calibri" w:cs="Calibri"/>
+          <w:sz w:val="22"/>
+          <w:szCs w:val="22"/>
+        </w:rPr>
+      </w:pPr>
+      <w:r>
+        <w:rPr>
+          <w:rFonts w:ascii="Calibri" w:hAnsi="Calibri" w:cs="Calibri"/>
+          <w:sz w:val="22"/>
+          <w:szCs w:val="22"/>
+        </w:rPr>
+        <w:t xml:space="preserve">CPLD reg-1 and reg-2 bits control DAC enable sleep, </w:t>
+      </w:r>
+      <w:r>
+        <w:rPr>
+          <w:rFonts w:ascii="Calibri" w:hAnsi="Calibri" w:cs="Calibri"/>
+          <w:sz w:val="22"/>
+          <w:szCs w:val="22"/>
+        </w:rPr>
+        <w:t>reset,</w:t>
+      </w:r>
+      <w:r>
+        <w:rPr>
+          <w:rFonts w:ascii="Calibri" w:hAnsi="Calibri" w:cs="Calibri"/>
+          <w:sz w:val="22"/>
+          <w:szCs w:val="22"/>
+        </w:rPr>
+        <w:t xml:space="preserve"> and output amplifier signals.  </w:t>
+      </w:r>
+    </w:p>
+    <w:p>
+      <w:pPr>
+        <w:pStyle w:val="NormalWeb"/>
+        <w:spacing w:before="0" w:beforeAutospacing="0" w:after="0" w:afterAutospacing="0"/>
+        <w:rPr>
+          <w:rFonts w:ascii="Calibri" w:hAnsi="Calibri" w:cs="Calibri"/>
+          <w:sz w:val="22"/>
+          <w:szCs w:val="22"/>
+        </w:rPr>
+      </w:pPr>
+      <w:r>
+        <w:rPr>
+          <w:rFonts w:ascii="Calibri" w:hAnsi="Calibri" w:cs="Calibri"/>
+          <w:sz w:val="22"/>
+          <w:szCs w:val="22"/>
+        </w:rPr>
+        <w:t xml:space="preserve">To write a 32-bit value to the clock or to the DACs the CPU loads 8-bit data into four registers (reg-6, -7 ,-8, -9) in the CPLD and then select the target device(s) by setting '1' in bits of CPLD reg-0. </w:t>
       </w:r>
     </w:p>
     <w:p>
@@ -334,41 +396,6 @@
           <w:szCs w:val="22"/>
         </w:rPr>
         <w:t> </w:t>
-      </w:r>
-    </w:p>
-    <w:p>
-      <w:pPr>
-        <w:pStyle w:val="NormalWeb"/>
-        <w:spacing w:before="0" w:beforeAutospacing="0" w:after="0" w:afterAutospacing="0"/>
-        <w:rPr>
-          <w:rFonts w:ascii="Calibri" w:hAnsi="Calibri" w:cs="Calibri"/>
-          <w:sz w:val="22"/>
-          <w:szCs w:val="22"/>
-        </w:rPr>
-      </w:pPr>
-      <w:r>
-        <w:rPr>
-          <w:rFonts w:ascii="Calibri" w:hAnsi="Calibri" w:cs="Calibri"/>
-          <w:sz w:val="22"/>
-          <w:szCs w:val="22"/>
-        </w:rPr>
-        <w:t xml:space="preserve">CPLD reg-1 and reg-2 bits control DAC enable sleep, </w:t>
-      </w:r>
-      <w:r>
-        <w:rPr>
-          <w:rFonts w:ascii="Calibri" w:hAnsi="Calibri" w:cs="Calibri"/>
-          <w:sz w:val="22"/>
-          <w:szCs w:val="22"/>
-        </w:rPr>
-        <w:t>reset,</w:t>
-      </w:r>
-      <w:r>
-        <w:rPr>
-          <w:rFonts w:ascii="Calibri" w:hAnsi="Calibri" w:cs="Calibri"/>
-          <w:sz w:val="22"/>
-          <w:szCs w:val="22"/>
-        </w:rPr>
-        <w:t xml:space="preserve"> and output amplifier signals.  </w:t>
       </w:r>
     </w:p>
     <w:p>
@@ -446,7 +473,23 @@
           <w:sz w:val="22"/>
           <w:szCs w:val="22"/>
         </w:rPr>
-        <w:t>I2C0 connects to MPSoC U1 PS Bank 500 and PL bank 50, and to system controller U41, as</w:t>
+        <w:t xml:space="preserve">I2C0 connects to </w:t>
+      </w:r>
+      <w:r>
+        <w:rPr>
+          <w:rFonts w:ascii="Calibri" w:hAnsi="Calibri" w:cs="Calibri"/>
+          <w:sz w:val="22"/>
+          <w:szCs w:val="22"/>
+        </w:rPr>
+        <w:t>FPGA</w:t>
+      </w:r>
+      <w:r>
+        <w:rPr>
+          <w:rFonts w:ascii="Calibri" w:hAnsi="Calibri" w:cs="Calibri"/>
+          <w:sz w:val="22"/>
+          <w:szCs w:val="22"/>
+        </w:rPr>
+        <w:t xml:space="preserve"> U1 PS Bank 500 and PL bank 50, and to system controller U41, as</w:t>
       </w:r>
     </w:p>
     <w:p>
@@ -505,14 +548,16 @@
         </w:rPr>
         <w:t xml:space="preserve">and </w:t>
       </w:r>
-      <w:r>
-        <w:rPr>
-          <w:rFonts w:ascii="Calibri" w:hAnsi="Calibri" w:cs="Calibri"/>
-          <w:sz w:val="22"/>
-          <w:szCs w:val="22"/>
-        </w:rPr>
-        <w:t>the power</w:t>
-      </w:r>
+      <w:proofErr w:type="gramStart"/>
+      <w:r>
+        <w:rPr>
+          <w:rFonts w:ascii="Calibri" w:hAnsi="Calibri" w:cs="Calibri"/>
+          <w:sz w:val="22"/>
+          <w:szCs w:val="22"/>
+        </w:rPr>
+        <w:t>power</w:t>
+      </w:r>
+      <w:proofErr w:type="gramEnd"/>
       <w:r>
         <w:rPr>
           <w:rFonts w:ascii="Calibri" w:hAnsi="Calibri" w:cs="Calibri"/>
@@ -538,26 +583,85 @@
           <w:sz w:val="22"/>
           <w:szCs w:val="22"/>
         </w:rPr>
-        <w:t>U97 is pin-strapped to respond to I2C address 0x20, and U61 to 0x21. The PCA9544A</w:t>
-      </w:r>
-    </w:p>
-    <w:p>
-      <w:pPr>
-        <w:pStyle w:val="NormalWeb"/>
-        <w:spacing w:before="0" w:beforeAutospacing="0" w:after="0" w:afterAutospacing="0"/>
-        <w:rPr>
-          <w:rFonts w:ascii="Calibri" w:hAnsi="Calibri" w:cs="Calibri"/>
-          <w:sz w:val="22"/>
-          <w:szCs w:val="22"/>
-        </w:rPr>
-      </w:pPr>
-      <w:r>
-        <w:rPr>
-          <w:rFonts w:ascii="Calibri" w:hAnsi="Calibri" w:cs="Calibri"/>
-          <w:sz w:val="22"/>
-          <w:szCs w:val="22"/>
-        </w:rPr>
-        <w:t>multiplexer is set to 0x75.</w:t>
+        <w:t xml:space="preserve">U97 is </w:t>
+      </w:r>
+      <w:proofErr w:type="gramStart"/>
+      <w:r>
+        <w:rPr>
+          <w:rFonts w:ascii="Calibri" w:hAnsi="Calibri" w:cs="Calibri"/>
+          <w:sz w:val="22"/>
+          <w:szCs w:val="22"/>
+        </w:rPr>
+        <w:t>pin-strapped</w:t>
+      </w:r>
+      <w:proofErr w:type="gramEnd"/>
+      <w:r>
+        <w:rPr>
+          <w:rFonts w:ascii="Calibri" w:hAnsi="Calibri" w:cs="Calibri"/>
+          <w:sz w:val="22"/>
+          <w:szCs w:val="22"/>
+        </w:rPr>
+        <w:t xml:space="preserve"> to respond to I2C address 0x20, and U61 to 0x21. The PCA9544A</w:t>
+      </w:r>
+    </w:p>
+    <w:p>
+      <w:pPr>
+        <w:pStyle w:val="NormalWeb"/>
+        <w:spacing w:before="0" w:beforeAutospacing="0" w:after="0" w:afterAutospacing="0"/>
+        <w:rPr>
+          <w:rFonts w:ascii="Calibri" w:hAnsi="Calibri" w:cs="Calibri"/>
+          <w:sz w:val="22"/>
+          <w:szCs w:val="22"/>
+        </w:rPr>
+      </w:pPr>
+      <w:r>
+        <w:rPr>
+          <w:rFonts w:ascii="Calibri" w:hAnsi="Calibri" w:cs="Calibri"/>
+          <w:sz w:val="22"/>
+          <w:szCs w:val="22"/>
+        </w:rPr>
+        <w:t>Port expander</w:t>
+      </w:r>
+      <w:r>
+        <w:rPr>
+          <w:rFonts w:ascii="Calibri" w:hAnsi="Calibri" w:cs="Calibri"/>
+          <w:sz w:val="22"/>
+          <w:szCs w:val="22"/>
+        </w:rPr>
+        <w:t xml:space="preserve"> is </w:t>
+      </w:r>
+      <w:r>
+        <w:rPr>
+          <w:rFonts w:ascii="Calibri" w:hAnsi="Calibri" w:cs="Calibri"/>
+          <w:sz w:val="22"/>
+          <w:szCs w:val="22"/>
+        </w:rPr>
+        <w:t>at address</w:t>
+      </w:r>
+      <w:r>
+        <w:rPr>
+          <w:rFonts w:ascii="Calibri" w:hAnsi="Calibri" w:cs="Calibri"/>
+          <w:sz w:val="22"/>
+          <w:szCs w:val="22"/>
+        </w:rPr>
+        <w:t xml:space="preserve"> </w:t>
+      </w:r>
+      <w:r>
+        <w:rPr>
+          <w:rFonts w:ascii="Calibri" w:hAnsi="Calibri" w:cs="Calibri"/>
+          <w:sz w:val="22"/>
+          <w:szCs w:val="22"/>
+          <w:highlight w:val="yellow"/>
+        </w:rPr>
+        <w:t>0x75</w:t>
+      </w:r>
+      <w:r>
+        <w:rPr>
+          <w:rFonts w:ascii="Calibri" w:hAnsi="Calibri" w:cs="Calibri"/>
+          <w:sz w:val="22"/>
+          <w:szCs w:val="22"/>
+        </w:rPr>
+        <w:t>.</w:t>
       </w:r>
     </w:p>
     <w:p>
@@ -823,14 +927,6 @@
           <w:sz w:val="22"/>
           <w:szCs w:val="22"/>
         </w:rPr>
-        <w:t xml:space="preserve"> </w:t>
-      </w:r>
-      <w:r>
-        <w:rPr>
-          <w:rFonts w:ascii="Calibri" w:hAnsi="Calibri" w:cs="Calibri"/>
-          <w:sz w:val="22"/>
-          <w:szCs w:val="22"/>
-        </w:rPr>
         <w:t>:</w:t>
       </w:r>
     </w:p>
@@ -869,16 +965,38 @@
           <w:sz w:val="22"/>
           <w:szCs w:val="22"/>
         </w:rPr>
-        <w:t>Pins P10 and P11 on U97 which are the board present indicators for the FMC_HPC0/1 connectors</w:t>
-      </w:r>
-      <w:r>
-        <w:rPr>
-          <w:rFonts w:ascii="Calibri" w:hAnsi="Calibri" w:cs="Calibri"/>
-          <w:sz w:val="22"/>
-          <w:szCs w:val="22"/>
-        </w:rPr>
-        <w:t>.</w:t>
-      </w:r>
+        <w:t>Pins P10 and P11 on U97 which are the board present indicators for the FMC_HPC0/1 connectors.</w:t>
+      </w:r>
+    </w:p>
+    <w:p>
+      <w:pPr>
+        <w:pStyle w:val="NormalWeb"/>
+        <w:spacing w:before="0" w:beforeAutospacing="0" w:after="0" w:afterAutospacing="0"/>
+        <w:rPr>
+          <w:rFonts w:ascii="Calibri" w:hAnsi="Calibri" w:cs="Calibri"/>
+          <w:sz w:val="22"/>
+          <w:szCs w:val="22"/>
+        </w:rPr>
+      </w:pPr>
+      <w:r>
+        <w:rPr>
+          <w:rFonts w:ascii="Calibri" w:hAnsi="Calibri" w:cs="Calibri"/>
+          <w:sz w:val="22"/>
+          <w:szCs w:val="22"/>
+        </w:rPr>
+        <w:t xml:space="preserve">Address of U97 is </w:t>
+      </w:r>
+      <w:proofErr w:type="gramStart"/>
+      <w:r>
+        <w:rPr>
+          <w:rFonts w:ascii="Calibri" w:hAnsi="Calibri" w:cs="Calibri"/>
+          <w:sz w:val="22"/>
+          <w:szCs w:val="22"/>
+          <w:highlight w:val="yellow"/>
+        </w:rPr>
+        <w:t>0x20</w:t>
+      </w:r>
+      <w:proofErr w:type="gramEnd"/>
     </w:p>
     <w:p>
       <w:pPr>
@@ -915,6 +1033,7 @@
           <w:sz w:val="22"/>
           <w:szCs w:val="22"/>
         </w:rPr>
+        <w:lastRenderedPageBreak/>
         <w:t> </w:t>
       </w:r>
     </w:p>
@@ -935,9 +1054,8 @@
           <w:sz w:val="22"/>
           <w:szCs w:val="22"/>
         </w:rPr>
-        <w:lastRenderedPageBreak/>
         <w:drawing>
-          <wp:inline distT="0" distB="0" distL="0" distR="0" wp14:anchorId="60C8323D" wp14:editId="7B3C400C">
+          <wp:inline distT="0" distB="0" distL="0" distR="0" wp14:anchorId="176957BD" wp14:editId="3F57A0E9">
             <wp:extent cx="5343525" cy="5886450"/>
             <wp:effectExtent l="0" t="0" r="9525" b="0"/>
             <wp:docPr id="1" name="Picture 1"/>
@@ -1008,6 +1126,27 @@
     <w:p>
       <w:pPr>
         <w:pStyle w:val="NormalWeb"/>
+        <w:spacing w:before="0" w:after="0"/>
+        <w:rPr>
+          <w:rFonts w:ascii="Calibri" w:hAnsi="Calibri" w:cs="Calibri"/>
+          <w:sz w:val="22"/>
+          <w:szCs w:val="22"/>
+        </w:rPr>
+      </w:pPr>
+      <w:r>
+        <w:rPr>
+          <w:rStyle w:val="HTMLCite"/>
+          <w:rFonts w:ascii="Calibri" w:hAnsi="Calibri" w:cs="Calibri"/>
+          <w:color w:val="595959"/>
+          <w:sz w:val="18"/>
+          <w:szCs w:val="18"/>
+        </w:rPr>
+        <w:t>Screen clipping taken: 1/2/2024 2:50 PM</w:t>
+      </w:r>
+    </w:p>
+    <w:p>
+      <w:pPr>
+        <w:pStyle w:val="NormalWeb"/>
         <w:spacing w:before="0" w:beforeAutospacing="0" w:after="0" w:afterAutospacing="0"/>
         <w:rPr>
           <w:rFonts w:ascii="Calibri" w:hAnsi="Calibri" w:cs="Calibri"/>
@@ -1026,6 +1165,15 @@
     </w:p>
     <w:p>
       <w:pPr>
+        <w:pStyle w:val="NormalWeb"/>
+        <w:spacing w:before="0" w:beforeAutospacing="0" w:after="0" w:afterAutospacing="0"/>
+        <w:rPr>
+          <w:rFonts w:ascii="Calibri" w:hAnsi="Calibri" w:cs="Calibri"/>
+          <w:sz w:val="22"/>
+          <w:szCs w:val="22"/>
+        </w:rPr>
+      </w:pPr>
+      <w:r>
         <w:rPr>
           <w:rFonts w:ascii="Calibri" w:hAnsi="Calibri" w:cs="Calibri"/>
           <w:b/>
@@ -1033,56 +1181,140 @@
           <w:sz w:val="22"/>
           <w:szCs w:val="22"/>
         </w:rPr>
-      </w:pPr>
-      <w:r>
-        <w:rPr>
-          <w:rFonts w:ascii="Calibri" w:hAnsi="Calibri" w:cs="Calibri"/>
-          <w:b/>
-          <w:bCs/>
-          <w:sz w:val="22"/>
-          <w:szCs w:val="22"/>
-        </w:rPr>
-        <w:br w:type="page"/>
-      </w:r>
-    </w:p>
-    <w:p>
-      <w:pPr>
-        <w:pStyle w:val="NormalWeb"/>
-        <w:spacing w:before="0" w:beforeAutospacing="0" w:after="0" w:afterAutospacing="0"/>
-        <w:rPr>
-          <w:rFonts w:ascii="Calibri" w:hAnsi="Calibri" w:cs="Calibri"/>
-          <w:sz w:val="22"/>
-          <w:szCs w:val="22"/>
-        </w:rPr>
-      </w:pPr>
-      <w:r>
-        <w:rPr>
-          <w:rFonts w:ascii="Calibri" w:hAnsi="Calibri" w:cs="Calibri"/>
-          <w:b/>
-          <w:bCs/>
+        <w:t>ZCU102 I2C1 (MIO 16-17)</w:t>
+      </w:r>
+    </w:p>
+    <w:p>
+      <w:pPr>
+        <w:pStyle w:val="NormalWeb"/>
+        <w:spacing w:before="0" w:beforeAutospacing="0" w:after="0" w:afterAutospacing="0"/>
+        <w:rPr>
+          <w:rFonts w:ascii="Calibri" w:hAnsi="Calibri" w:cs="Calibri"/>
+          <w:sz w:val="22"/>
+          <w:szCs w:val="22"/>
+        </w:rPr>
+      </w:pPr>
+      <w:r>
+        <w:rPr>
+          <w:rFonts w:ascii="Calibri" w:hAnsi="Calibri" w:cs="Calibri"/>
+          <w:sz w:val="22"/>
+          <w:szCs w:val="22"/>
+        </w:rPr>
+        <w:t> </w:t>
+      </w:r>
+    </w:p>
+    <w:p>
+      <w:pPr>
+        <w:pStyle w:val="NormalWeb"/>
+        <w:spacing w:before="0" w:beforeAutospacing="0" w:after="0" w:afterAutospacing="0"/>
+        <w:rPr>
+          <w:rFonts w:ascii="Calibri" w:hAnsi="Calibri" w:cs="Calibri"/>
+          <w:sz w:val="22"/>
+          <w:szCs w:val="22"/>
+        </w:rPr>
+      </w:pPr>
+      <w:r>
+        <w:rPr>
+          <w:rFonts w:ascii="Calibri" w:hAnsi="Calibri" w:cs="Calibri"/>
+          <w:sz w:val="22"/>
+          <w:szCs w:val="22"/>
+        </w:rPr>
+        <w:t>The PS-side I2C1 interface provides access to I2C peripherals through a set of I2C switches.</w:t>
+      </w:r>
+    </w:p>
+    <w:p>
+      <w:pPr>
+        <w:pStyle w:val="NormalWeb"/>
+        <w:spacing w:before="0" w:beforeAutospacing="0" w:after="0" w:afterAutospacing="0"/>
+        <w:rPr>
+          <w:rFonts w:ascii="Calibri" w:hAnsi="Calibri" w:cs="Calibri"/>
+          <w:sz w:val="22"/>
+          <w:szCs w:val="22"/>
+        </w:rPr>
+      </w:pPr>
+      <w:r>
+        <w:rPr>
+          <w:rFonts w:ascii="Calibri" w:hAnsi="Calibri" w:cs="Calibri"/>
+          <w:sz w:val="22"/>
+          <w:szCs w:val="22"/>
+        </w:rPr>
+        <w:t>The I2C connection is shared with the PL-side and the system controller. Figure 3-18 shows</w:t>
+      </w:r>
+    </w:p>
+    <w:p>
+      <w:pPr>
+        <w:pStyle w:val="NormalWeb"/>
+        <w:spacing w:before="0" w:beforeAutospacing="0" w:after="0" w:afterAutospacing="0"/>
+        <w:rPr>
+          <w:rFonts w:ascii="Calibri" w:hAnsi="Calibri" w:cs="Calibri"/>
+          <w:sz w:val="22"/>
+          <w:szCs w:val="22"/>
+        </w:rPr>
+      </w:pPr>
+      <w:r>
+        <w:rPr>
+          <w:rFonts w:ascii="Calibri" w:hAnsi="Calibri" w:cs="Calibri"/>
+          <w:sz w:val="22"/>
+          <w:szCs w:val="22"/>
+        </w:rPr>
+        <w:t>a high-level view of the I2C1 bus connectivity represented in Table 3-23 and Table 3-24.</w:t>
+      </w:r>
+    </w:p>
+    <w:p>
+      <w:pPr>
+        <w:pStyle w:val="NormalWeb"/>
+        <w:spacing w:before="0" w:beforeAutospacing="0" w:after="0" w:afterAutospacing="0"/>
+        <w:rPr>
+          <w:rFonts w:ascii="Calibri" w:hAnsi="Calibri" w:cs="Calibri"/>
+          <w:sz w:val="22"/>
+          <w:szCs w:val="22"/>
+        </w:rPr>
+      </w:pPr>
+      <w:r>
+        <w:rPr>
+          <w:rFonts w:ascii="Calibri" w:hAnsi="Calibri" w:cs="Calibri"/>
+          <w:sz w:val="22"/>
+          <w:szCs w:val="22"/>
+        </w:rPr>
+        <w:t>TCA9548A U34 is at address 0x74 and TCA9548A U135 is at address 0x75.</w:t>
+      </w:r>
+    </w:p>
+    <w:p>
+      <w:pPr>
+        <w:pStyle w:val="NormalWeb"/>
+        <w:spacing w:before="0" w:beforeAutospacing="0" w:after="0" w:afterAutospacing="0"/>
+        <w:rPr>
+          <w:rFonts w:ascii="Calibri" w:hAnsi="Calibri" w:cs="Calibri"/>
+          <w:sz w:val="22"/>
+          <w:szCs w:val="22"/>
+        </w:rPr>
+      </w:pPr>
+      <w:r>
+        <w:rPr>
+          <w:rFonts w:ascii="Calibri" w:hAnsi="Calibri" w:cs="Calibri"/>
+          <w:sz w:val="22"/>
+          <w:szCs w:val="22"/>
+        </w:rPr>
+        <w:t> </w:t>
+      </w:r>
+    </w:p>
+    <w:p>
+      <w:pPr>
+        <w:pStyle w:val="NormalWeb"/>
+        <w:spacing w:before="0" w:beforeAutospacing="0" w:after="0" w:afterAutospacing="0"/>
+        <w:rPr>
+          <w:rFonts w:ascii="Calibri" w:hAnsi="Calibri" w:cs="Calibri"/>
+          <w:sz w:val="22"/>
+          <w:szCs w:val="22"/>
+        </w:rPr>
+      </w:pPr>
+      <w:r>
+        <w:rPr>
+          <w:rFonts w:ascii="Calibri" w:hAnsi="Calibri" w:cs="Calibri"/>
           <w:sz w:val="22"/>
           <w:szCs w:val="22"/>
         </w:rPr>
         <w:lastRenderedPageBreak/>
-        <w:t>ZCU102 I2C1 (MIO 16-17)</w:t>
-      </w:r>
-    </w:p>
-    <w:p>
-      <w:pPr>
-        <w:pStyle w:val="NormalWeb"/>
-        <w:spacing w:before="0" w:beforeAutospacing="0" w:after="0" w:afterAutospacing="0"/>
-        <w:rPr>
-          <w:rFonts w:ascii="Calibri" w:hAnsi="Calibri" w:cs="Calibri"/>
-          <w:sz w:val="22"/>
-          <w:szCs w:val="22"/>
-        </w:rPr>
-      </w:pPr>
-      <w:r>
-        <w:rPr>
-          <w:rFonts w:ascii="Calibri" w:hAnsi="Calibri" w:cs="Calibri"/>
-          <w:sz w:val="22"/>
-          <w:szCs w:val="22"/>
-        </w:rPr>
         <w:t> </w:t>
       </w:r>
     </w:p>
@@ -1102,82 +1334,6 @@
           <w:sz w:val="22"/>
           <w:szCs w:val="22"/>
         </w:rPr>
-        <w:t>The PS-side I2C1 interface provides access to I2C peripherals through a set of I2C switches.</w:t>
-      </w:r>
-    </w:p>
-    <w:p>
-      <w:pPr>
-        <w:pStyle w:val="NormalWeb"/>
-        <w:spacing w:before="0" w:beforeAutospacing="0" w:after="0" w:afterAutospacing="0"/>
-        <w:rPr>
-          <w:rFonts w:ascii="Calibri" w:hAnsi="Calibri" w:cs="Calibri"/>
-          <w:sz w:val="22"/>
-          <w:szCs w:val="22"/>
-        </w:rPr>
-      </w:pPr>
-      <w:r>
-        <w:rPr>
-          <w:rFonts w:ascii="Calibri" w:hAnsi="Calibri" w:cs="Calibri"/>
-          <w:sz w:val="22"/>
-          <w:szCs w:val="22"/>
-        </w:rPr>
-        <w:t>The I2C connection is shared with the PL-side and the system controller. Figure 3-18 shows</w:t>
-      </w:r>
-    </w:p>
-    <w:p>
-      <w:pPr>
-        <w:pStyle w:val="NormalWeb"/>
-        <w:spacing w:before="0" w:beforeAutospacing="0" w:after="0" w:afterAutospacing="0"/>
-        <w:rPr>
-          <w:rFonts w:ascii="Calibri" w:hAnsi="Calibri" w:cs="Calibri"/>
-          <w:sz w:val="22"/>
-          <w:szCs w:val="22"/>
-        </w:rPr>
-      </w:pPr>
-      <w:r>
-        <w:rPr>
-          <w:rFonts w:ascii="Calibri" w:hAnsi="Calibri" w:cs="Calibri"/>
-          <w:sz w:val="22"/>
-          <w:szCs w:val="22"/>
-        </w:rPr>
-        <w:t>a high-level view of the I2C1 bus connectivity represented in Table 3-23 and Table 3-24.</w:t>
-      </w:r>
-    </w:p>
-    <w:p>
-      <w:pPr>
-        <w:pStyle w:val="NormalWeb"/>
-        <w:spacing w:before="0" w:beforeAutospacing="0" w:after="0" w:afterAutospacing="0"/>
-        <w:rPr>
-          <w:rFonts w:ascii="Calibri" w:hAnsi="Calibri" w:cs="Calibri"/>
-          <w:sz w:val="22"/>
-          <w:szCs w:val="22"/>
-        </w:rPr>
-      </w:pPr>
-      <w:r>
-        <w:rPr>
-          <w:rFonts w:ascii="Calibri" w:hAnsi="Calibri" w:cs="Calibri"/>
-          <w:sz w:val="22"/>
-          <w:szCs w:val="22"/>
-        </w:rPr>
-        <w:t>TCA9548A U34 is set to 0x74 and TCA9548A U135 is set to 0x75.</w:t>
-      </w:r>
-    </w:p>
-    <w:p>
-      <w:pPr>
-        <w:pStyle w:val="NormalWeb"/>
-        <w:spacing w:before="0" w:beforeAutospacing="0" w:after="0" w:afterAutospacing="0"/>
-        <w:rPr>
-          <w:rFonts w:ascii="Calibri" w:hAnsi="Calibri" w:cs="Calibri"/>
-          <w:sz w:val="22"/>
-          <w:szCs w:val="22"/>
-        </w:rPr>
-      </w:pPr>
-      <w:r>
-        <w:rPr>
-          <w:rFonts w:ascii="Calibri" w:hAnsi="Calibri" w:cs="Calibri"/>
-          <w:sz w:val="22"/>
-          <w:szCs w:val="22"/>
-        </w:rPr>
         <w:t> </w:t>
       </w:r>
     </w:p>
@@ -1199,7 +1355,7 @@
           <w:szCs w:val="22"/>
         </w:rPr>
         <w:drawing>
-          <wp:inline distT="0" distB="0" distL="0" distR="0" wp14:anchorId="51721028" wp14:editId="1FE2BBDB">
+          <wp:inline distT="0" distB="0" distL="0" distR="0" wp14:anchorId="1FC4EDC7" wp14:editId="60E2AAAE">
             <wp:extent cx="5229225" cy="4057650"/>
             <wp:effectExtent l="0" t="0" r="9525" b="0"/>
             <wp:docPr id="2" name="Picture 2"/>
@@ -1258,71 +1414,6 @@
           <w:szCs w:val="22"/>
         </w:rPr>
       </w:pPr>
-    </w:p>
-    <w:p>
-      <w:pPr>
-        <w:pStyle w:val="NormalWeb"/>
-        <w:spacing w:before="0" w:beforeAutospacing="0" w:after="0" w:afterAutospacing="0"/>
-        <w:rPr>
-          <w:rFonts w:ascii="Calibri" w:hAnsi="Calibri" w:cs="Calibri"/>
-          <w:sz w:val="22"/>
-          <w:szCs w:val="22"/>
-        </w:rPr>
-      </w:pPr>
-      <w:r>
-        <w:rPr>
-          <w:rFonts w:ascii="Calibri" w:hAnsi="Calibri" w:cs="Calibri"/>
-          <w:sz w:val="22"/>
-          <w:szCs w:val="22"/>
-        </w:rPr>
-        <w:t xml:space="preserve">U125 outputs </w:t>
-      </w:r>
-      <w:r>
-        <w:rPr>
-          <w:rFonts w:ascii="Calibri" w:hAnsi="Calibri" w:cs="Calibri"/>
-          <w:sz w:val="22"/>
-          <w:szCs w:val="22"/>
-        </w:rPr>
-        <w:t>FMC_HPC_0 and FMC_HPC_1 are connections to the Abaco DAC boards</w:t>
-      </w:r>
-      <w:r>
-        <w:rPr>
-          <w:rFonts w:ascii="Calibri" w:hAnsi="Calibri" w:cs="Calibri"/>
-          <w:sz w:val="22"/>
-          <w:szCs w:val="22"/>
-        </w:rPr>
-        <w:t>.</w:t>
-      </w:r>
-      <w:r>
-        <w:rPr>
-          <w:rFonts w:ascii="Calibri" w:hAnsi="Calibri" w:cs="Calibri"/>
-          <w:sz w:val="22"/>
-          <w:szCs w:val="22"/>
-        </w:rPr>
-        <w:t xml:space="preserve"> </w:t>
-      </w:r>
-    </w:p>
-    <w:p>
-      <w:pPr>
-        <w:pStyle w:val="NormalWeb"/>
-        <w:spacing w:before="0" w:beforeAutospacing="0" w:after="0" w:afterAutospacing="0"/>
-        <w:rPr>
-          <w:rFonts w:ascii="Calibri" w:hAnsi="Calibri" w:cs="Calibri"/>
-          <w:sz w:val="22"/>
-          <w:szCs w:val="22"/>
-        </w:rPr>
-      </w:pPr>
-    </w:p>
-    <w:p>
-      <w:pPr>
-        <w:pStyle w:val="NormalWeb"/>
-        <w:spacing w:before="0" w:beforeAutospacing="0" w:after="0" w:afterAutospacing="0"/>
-        <w:rPr>
-          <w:rFonts w:ascii="Calibri" w:hAnsi="Calibri" w:cs="Calibri"/>
-          <w:sz w:val="22"/>
-          <w:szCs w:val="22"/>
-        </w:rPr>
-      </w:pPr>
       <w:r>
         <w:rPr>
           <w:rFonts w:ascii="Calibri" w:hAnsi="Calibri" w:cs="Calibri"/>
@@ -1350,6 +1441,17 @@
         </w:rPr>
         <w:t> </w:t>
       </w:r>
+    </w:p>
+    <w:p>
+      <w:pPr>
+        <w:pStyle w:val="NormalWeb"/>
+        <w:spacing w:before="0" w:beforeAutospacing="0" w:after="0" w:afterAutospacing="0"/>
+        <w:rPr>
+          <w:rFonts w:ascii="Calibri" w:hAnsi="Calibri" w:cs="Calibri"/>
+          <w:sz w:val="22"/>
+          <w:szCs w:val="22"/>
+        </w:rPr>
+      </w:pPr>
       <w:r>
         <w:rPr>
           <w:rFonts w:ascii="Calibri" w:hAnsi="Calibri" w:cs="Calibri"/>
@@ -1358,7 +1460,7 @@
           <w:szCs w:val="22"/>
         </w:rPr>
         <w:drawing>
-          <wp:inline distT="0" distB="0" distL="0" distR="0" wp14:anchorId="584D748F" wp14:editId="2E7D6E0A">
+          <wp:inline distT="0" distB="0" distL="0" distR="0" wp14:anchorId="72BAC8AC" wp14:editId="02B16B2B">
             <wp:extent cx="3114675" cy="2181225"/>
             <wp:effectExtent l="0" t="0" r="9525" b="9525"/>
             <wp:docPr id="3" name="Picture 3"/>
@@ -1406,24 +1508,95 @@
           </wp:inline>
         </w:drawing>
       </w:r>
-    </w:p>
-    <w:p>
-      <w:pPr>
-        <w:pStyle w:val="NormalWeb"/>
-        <w:spacing w:before="0" w:beforeAutospacing="0" w:after="0" w:afterAutospacing="0"/>
-        <w:rPr>
-          <w:rFonts w:ascii="Calibri" w:hAnsi="Calibri" w:cs="Calibri"/>
-          <w:sz w:val="22"/>
-          <w:szCs w:val="22"/>
-        </w:rPr>
-      </w:pPr>
-      <w:r>
-        <w:rPr>
-          <w:rFonts w:ascii="Calibri" w:hAnsi="Calibri" w:cs="Calibri"/>
-          <w:sz w:val="22"/>
-          <w:szCs w:val="22"/>
-        </w:rPr>
-        <w:lastRenderedPageBreak/>
+      <w:r>
+        <w:rPr>
+          <w:rFonts w:ascii="Calibri" w:hAnsi="Calibri" w:cs="Calibri"/>
+          <w:sz w:val="22"/>
+          <w:szCs w:val="22"/>
+        </w:rPr>
+        <w:t xml:space="preserve"> </w:t>
+      </w:r>
+    </w:p>
+    <w:p>
+      <w:pPr>
+        <w:pStyle w:val="NormalWeb"/>
+        <w:spacing w:before="0" w:beforeAutospacing="0" w:after="0" w:afterAutospacing="0"/>
+        <w:rPr>
+          <w:rFonts w:ascii="Calibri" w:hAnsi="Calibri" w:cs="Calibri"/>
+          <w:sz w:val="22"/>
+          <w:szCs w:val="22"/>
+        </w:rPr>
+      </w:pPr>
+      <w:r>
+        <w:rPr>
+          <w:rFonts w:ascii="Calibri" w:hAnsi="Calibri" w:cs="Calibri"/>
+          <w:sz w:val="22"/>
+          <w:szCs w:val="22"/>
+        </w:rPr>
+        <w:t>FMC_HPC_0 and</w:t>
+      </w:r>
+      <w:r>
+        <w:rPr>
+          <w:rFonts w:ascii="Calibri" w:hAnsi="Calibri" w:cs="Calibri"/>
+          <w:sz w:val="22"/>
+          <w:szCs w:val="22"/>
+        </w:rPr>
+        <w:t xml:space="preserve"> </w:t>
+      </w:r>
+      <w:r>
+        <w:rPr>
+          <w:rFonts w:ascii="Calibri" w:hAnsi="Calibri" w:cs="Calibri"/>
+          <w:sz w:val="22"/>
+          <w:szCs w:val="22"/>
+        </w:rPr>
+        <w:t xml:space="preserve">FMC_HPC_1 are connections to the Abaco DAC </w:t>
+      </w:r>
+      <w:proofErr w:type="gramStart"/>
+      <w:r>
+        <w:rPr>
+          <w:rFonts w:ascii="Calibri" w:hAnsi="Calibri" w:cs="Calibri"/>
+          <w:sz w:val="22"/>
+          <w:szCs w:val="22"/>
+        </w:rPr>
+        <w:t>boards</w:t>
+      </w:r>
+      <w:proofErr w:type="gramEnd"/>
+      <w:r>
+        <w:rPr>
+          <w:rFonts w:ascii="Calibri" w:hAnsi="Calibri" w:cs="Calibri"/>
+          <w:sz w:val="22"/>
+          <w:szCs w:val="22"/>
+        </w:rPr>
+        <w:t xml:space="preserve"> </w:t>
+      </w:r>
+    </w:p>
+    <w:p>
+      <w:pPr>
+        <w:pStyle w:val="NormalWeb"/>
+        <w:spacing w:before="0" w:beforeAutospacing="0" w:after="0" w:afterAutospacing="0"/>
+        <w:rPr>
+          <w:rFonts w:ascii="Calibri" w:hAnsi="Calibri" w:cs="Calibri"/>
+          <w:sz w:val="22"/>
+          <w:szCs w:val="22"/>
+        </w:rPr>
+      </w:pPr>
+    </w:p>
+    <w:p>
+      <w:pPr>
+        <w:pStyle w:val="NormalWeb"/>
+        <w:spacing w:before="0" w:beforeAutospacing="0" w:after="0" w:afterAutospacing="0"/>
+        <w:rPr>
+          <w:rFonts w:ascii="Calibri" w:hAnsi="Calibri" w:cs="Calibri"/>
+          <w:sz w:val="22"/>
+          <w:szCs w:val="22"/>
+        </w:rPr>
+      </w:pPr>
+      <w:r>
+        <w:rPr>
+          <w:rFonts w:ascii="Calibri" w:hAnsi="Calibri" w:cs="Calibri"/>
+          <w:sz w:val="22"/>
+          <w:szCs w:val="22"/>
+        </w:rPr>
         <w:t> </w:t>
       </w:r>
     </w:p>
@@ -1467,18 +1640,44 @@
     </w:p>
     <w:p>
       <w:pPr>
-        <w:pStyle w:val="NormalWeb"/>
-        <w:spacing w:before="0" w:beforeAutospacing="0" w:after="0" w:afterAutospacing="0"/>
-        <w:rPr>
-          <w:rFonts w:ascii="Calibri" w:hAnsi="Calibri" w:cs="Calibri"/>
-        </w:rPr>
-      </w:pPr>
-      <w:r>
         <w:rPr>
           <w:rFonts w:ascii="Calibri" w:hAnsi="Calibri" w:cs="Calibri"/>
           <w:b/>
           <w:bCs/>
-        </w:rPr>
+          <w:sz w:val="22"/>
+          <w:szCs w:val="22"/>
+        </w:rPr>
+      </w:pPr>
+      <w:r>
+        <w:rPr>
+          <w:rFonts w:ascii="Calibri" w:hAnsi="Calibri" w:cs="Calibri"/>
+          <w:b/>
+          <w:bCs/>
+          <w:sz w:val="22"/>
+          <w:szCs w:val="22"/>
+        </w:rPr>
+        <w:br w:type="page"/>
+      </w:r>
+    </w:p>
+    <w:p>
+      <w:pPr>
+        <w:pStyle w:val="NormalWeb"/>
+        <w:spacing w:before="0" w:beforeAutospacing="0" w:after="0" w:afterAutospacing="0"/>
+        <w:rPr>
+          <w:rFonts w:ascii="Calibri" w:hAnsi="Calibri" w:cs="Calibri"/>
+          <w:sz w:val="22"/>
+          <w:szCs w:val="22"/>
+        </w:rPr>
+      </w:pPr>
+      <w:r>
+        <w:rPr>
+          <w:rFonts w:ascii="Calibri" w:hAnsi="Calibri" w:cs="Calibri"/>
+          <w:b/>
+          <w:bCs/>
+          <w:sz w:val="22"/>
+          <w:szCs w:val="22"/>
+        </w:rPr>
+        <w:lastRenderedPageBreak/>
         <w:t>Abaco DAC Board I2C/SPI diagram</w:t>
       </w:r>
     </w:p>
@@ -1524,7 +1723,6 @@
       <w:pPr>
         <w:pStyle w:val="NormalWeb"/>
         <w:spacing w:before="0" w:beforeAutospacing="0" w:after="0" w:afterAutospacing="0"/>
-        <w:ind w:left="-810"/>
         <w:rPr>
           <w:rFonts w:ascii="Calibri" w:hAnsi="Calibri" w:cs="Calibri"/>
           <w:sz w:val="22"/>
@@ -1539,7 +1737,7 @@
           <w:szCs w:val="22"/>
         </w:rPr>
         <w:drawing>
-          <wp:inline distT="0" distB="0" distL="0" distR="0" wp14:anchorId="1CF3322D" wp14:editId="38D8B932">
+          <wp:inline distT="0" distB="0" distL="0" distR="0" wp14:anchorId="6B690DAF" wp14:editId="383EF434">
             <wp:extent cx="6629400" cy="3743325"/>
             <wp:effectExtent l="0" t="0" r="0" b="9525"/>
             <wp:docPr id="4" name="Picture 4"/>
@@ -1613,93 +1811,35 @@
         <w:spacing w:before="0" w:after="0"/>
         <w:rPr>
           <w:rFonts w:ascii="Calibri" w:hAnsi="Calibri" w:cs="Calibri"/>
-          <w:sz w:val="22"/>
-          <w:szCs w:val="22"/>
         </w:rPr>
       </w:pPr>
       <w:r>
         <w:rPr>
           <w:rStyle w:val="HTMLCite"/>
           <w:rFonts w:ascii="Calibri" w:hAnsi="Calibri" w:cs="Calibri"/>
-          <w:sz w:val="22"/>
-          <w:szCs w:val="22"/>
-        </w:rPr>
-        <w:t> </w:t>
-      </w:r>
-    </w:p>
-    <w:p>
-      <w:pPr>
-        <w:pStyle w:val="NormalWeb"/>
-        <w:spacing w:before="0" w:after="0"/>
-        <w:rPr>
-          <w:rFonts w:ascii="Calibri" w:hAnsi="Calibri" w:cs="Calibri"/>
-          <w:sz w:val="22"/>
-          <w:szCs w:val="22"/>
-        </w:rPr>
-      </w:pPr>
-      <w:r>
-        <w:rPr>
-          <w:rStyle w:val="HTMLCite"/>
-          <w:rFonts w:ascii="Calibri" w:hAnsi="Calibri" w:cs="Calibri"/>
+          <w:b/>
+          <w:bCs/>
           <w:color w:val="595959"/>
           <w:sz w:val="18"/>
           <w:szCs w:val="18"/>
         </w:rPr>
         <w:t> </w:t>
       </w:r>
-    </w:p>
-    <w:p>
-      <w:pPr>
+      <w:r>
         <w:rPr>
           <w:rFonts w:ascii="Calibri" w:hAnsi="Calibri" w:cs="Calibri"/>
           <w:b/>
           <w:bCs/>
         </w:rPr>
-      </w:pPr>
+        <w:t>Software</w:t>
+      </w:r>
       <w:r>
         <w:rPr>
           <w:rFonts w:ascii="Calibri" w:hAnsi="Calibri" w:cs="Calibri"/>
           <w:b/>
           <w:bCs/>
         </w:rPr>
-        <w:br w:type="page"/>
-      </w:r>
-    </w:p>
-    <w:p>
-      <w:pPr>
-        <w:pStyle w:val="NormalWeb"/>
-        <w:spacing w:before="0" w:beforeAutospacing="0" w:after="0" w:afterAutospacing="0"/>
-        <w:rPr>
-          <w:rFonts w:ascii="Calibri" w:hAnsi="Calibri" w:cs="Calibri"/>
-        </w:rPr>
-      </w:pPr>
-      <w:r>
-        <w:rPr>
-          <w:rFonts w:ascii="Calibri" w:hAnsi="Calibri" w:cs="Calibri"/>
-          <w:b/>
-          <w:bCs/>
-        </w:rPr>
-        <w:lastRenderedPageBreak/>
-        <w:t>Software tasks for I2C testing of board control.</w:t>
-      </w:r>
-    </w:p>
-    <w:p>
-      <w:pPr>
-        <w:pStyle w:val="NormalWeb"/>
-        <w:spacing w:before="0" w:beforeAutospacing="0" w:after="0" w:afterAutospacing="0"/>
-        <w:rPr>
-          <w:rFonts w:ascii="Calibri" w:hAnsi="Calibri" w:cs="Calibri"/>
-          <w:sz w:val="22"/>
-          <w:szCs w:val="22"/>
-        </w:rPr>
-      </w:pPr>
-      <w:r>
-        <w:rPr>
-          <w:rFonts w:ascii="Calibri" w:hAnsi="Calibri" w:cs="Calibri"/>
-          <w:sz w:val="22"/>
-          <w:szCs w:val="22"/>
-        </w:rPr>
-        <w:t> </w:t>
+        <w:t xml:space="preserve"> tasks for I2C testing of board control.</w:t>
       </w:r>
     </w:p>
     <w:p>
@@ -1723,16 +1863,14 @@
         </w:rPr>
         <w:t xml:space="preserve">Read ZCU102 I2C_0 port-expander device U67 at address 0x20 and print the status of P05 (I2C_MUX_RESET_B) and P10, P11 (the FMC board detect inputs). The port expander devices have input level, output level, </w:t>
       </w:r>
-      <w:proofErr w:type="gramStart"/>
       <w:r>
         <w:rPr>
           <w:rFonts w:ascii="Calibri" w:eastAsia="Times New Roman" w:hAnsi="Calibri" w:cs="Calibri"/>
           <w:sz w:val="22"/>
           <w:szCs w:val="22"/>
         </w:rPr>
-        <w:t>direction</w:t>
-      </w:r>
-      <w:proofErr w:type="gramEnd"/>
+        <w:t>direction,</w:t>
+      </w:r>
       <w:r>
         <w:rPr>
           <w:rFonts w:ascii="Calibri" w:eastAsia="Times New Roman" w:hAnsi="Calibri" w:cs="Calibri"/>
@@ -1740,13 +1878,33 @@
           <w:szCs w:val="22"/>
         </w:rPr>
         <w:t xml:space="preserve"> and inversion registers. All ports are inputs by default. </w:t>
+      </w:r>
+    </w:p>
+    <w:p>
+      <w:pPr>
+        <w:pStyle w:val="NormalWeb"/>
+        <w:spacing w:before="0" w:beforeAutospacing="0" w:after="0" w:afterAutospacing="0"/>
+        <w:ind w:left="540"/>
+        <w:rPr>
+          <w:rFonts w:ascii="Calibri" w:hAnsi="Calibri" w:cs="Calibri"/>
+          <w:sz w:val="22"/>
+          <w:szCs w:val="22"/>
+        </w:rPr>
+      </w:pPr>
+      <w:r>
+        <w:rPr>
+          <w:rFonts w:ascii="Calibri" w:hAnsi="Calibri" w:cs="Calibri"/>
+          <w:sz w:val="22"/>
+          <w:szCs w:val="22"/>
+        </w:rPr>
+        <w:t> </w:t>
       </w:r>
     </w:p>
     <w:p>
       <w:pPr>
         <w:numPr>
           <w:ilvl w:val="0"/>
-          <w:numId w:val="2"/>
+          <w:numId w:val="4"/>
         </w:numPr>
         <w:textAlignment w:val="center"/>
         <w:rPr>
@@ -1766,9 +1924,29 @@
     </w:p>
     <w:p>
       <w:pPr>
+        <w:pStyle w:val="NormalWeb"/>
+        <w:spacing w:before="0" w:beforeAutospacing="0" w:after="0" w:afterAutospacing="0"/>
+        <w:ind w:left="540"/>
+        <w:rPr>
+          <w:rFonts w:ascii="Calibri" w:hAnsi="Calibri" w:cs="Calibri"/>
+          <w:sz w:val="22"/>
+          <w:szCs w:val="22"/>
+        </w:rPr>
+      </w:pPr>
+      <w:r>
+        <w:rPr>
+          <w:rFonts w:ascii="Calibri" w:hAnsi="Calibri" w:cs="Calibri"/>
+          <w:sz w:val="22"/>
+          <w:szCs w:val="22"/>
+        </w:rPr>
+        <w:t> </w:t>
+      </w:r>
+    </w:p>
+    <w:p>
+      <w:pPr>
         <w:numPr>
           <w:ilvl w:val="0"/>
-          <w:numId w:val="2"/>
+          <w:numId w:val="6"/>
         </w:numPr>
         <w:textAlignment w:val="center"/>
         <w:rPr>
@@ -1790,7 +1968,7 @@
       <w:pPr>
         <w:numPr>
           <w:ilvl w:val="0"/>
-          <w:numId w:val="2"/>
+          <w:numId w:val="6"/>
         </w:numPr>
         <w:textAlignment w:val="center"/>
         <w:rPr>
@@ -1812,7 +1990,7 @@
       <w:pPr>
         <w:numPr>
           <w:ilvl w:val="0"/>
-          <w:numId w:val="2"/>
+          <w:numId w:val="6"/>
         </w:numPr>
         <w:textAlignment w:val="center"/>
         <w:rPr>
@@ -1827,22 +2005,24 @@
           <w:sz w:val="22"/>
           <w:szCs w:val="22"/>
         </w:rPr>
-        <w:t>Use the CPLD to read the ID_DEVICE_TYPE field from register 0x003 on the LMK04828 device over the SPI bus</w:t>
-      </w:r>
+        <w:t xml:space="preserve">Use the CPLD to read the ID_DEVICE_TYPE field from register 0x003 on the LMK04828 device over the SPI </w:t>
+      </w:r>
+      <w:proofErr w:type="gramStart"/>
       <w:r>
         <w:rPr>
           <w:rFonts w:ascii="Calibri" w:eastAsia="Times New Roman" w:hAnsi="Calibri" w:cs="Calibri"/>
           <w:sz w:val="22"/>
           <w:szCs w:val="22"/>
         </w:rPr>
-        <w:t>.</w:t>
-      </w:r>
+        <w:t>bus</w:t>
+      </w:r>
+      <w:proofErr w:type="gramEnd"/>
     </w:p>
     <w:p>
       <w:pPr>
         <w:numPr>
           <w:ilvl w:val="0"/>
-          <w:numId w:val="2"/>
+          <w:numId w:val="6"/>
         </w:numPr>
         <w:textAlignment w:val="center"/>
         <w:rPr>
@@ -1895,8 +2075,30 @@
           <w:sz w:val="22"/>
           <w:szCs w:val="22"/>
         </w:rPr>
-        <w:t>Multiple I2C devices on FMC HPC_0 and FMC HPC_1</w:t>
-      </w:r>
+        <w:t>Article on Zynq I2C</w:t>
+      </w:r>
+    </w:p>
+    <w:p>
+      <w:pPr>
+        <w:pStyle w:val="NormalWeb"/>
+        <w:spacing w:before="0" w:beforeAutospacing="0" w:after="0" w:afterAutospacing="0"/>
+        <w:rPr>
+          <w:rFonts w:ascii="Calibri" w:hAnsi="Calibri" w:cs="Calibri"/>
+          <w:sz w:val="22"/>
+          <w:szCs w:val="22"/>
+        </w:rPr>
+      </w:pPr>
+      <w:hyperlink r:id="rId9" w:history="1">
+        <w:r>
+          <w:rPr>
+            <w:rStyle w:val="Hyperlink"/>
+            <w:rFonts w:ascii="Calibri" w:hAnsi="Calibri" w:cs="Calibri"/>
+            <w:sz w:val="22"/>
+            <w:szCs w:val="22"/>
+          </w:rPr>
+          <w:t>https://www.realdigital.org/doc/1d42829ddc326b373960f69c7149f7b1</w:t>
+        </w:r>
+      </w:hyperlink>
     </w:p>
     <w:sectPr>
       <w:pgSz w:w="12240" w:h="15840"/>
@@ -1909,11 +2111,11 @@
 </file>
 
 <file path=word/numbering.xml><?xml version="1.0" encoding="utf-8"?>
-<w:numbering xmlns:wpc="http://schemas.microsoft.com/office/word/2010/wordprocessingCanvas" xmlns:cx="http://schemas.microsoft.com/office/drawing/2014/chartex" xmlns:cx1="http://schemas.microsoft.com/office/drawing/2015/9/8/chartex" xmlns:cx2="http://schemas.microsoft.com/office/drawing/2015/10/21/chartex" xmlns:cx3="http://schemas.microsoft.com/office/drawing/2016/5/9/chartex" xmlns:cx4="http://schemas.microsoft.com/office/drawing/2016/5/10/chartex" xmlns:cx5="http://schemas.microsoft.com/office/drawing/2016/5/11/chartex" xmlns:cx6="http://schemas.microsoft.com/office/drawing/2016/5/12/chartex" xmlns:cx7="http://schemas.microsoft.com/office/drawing/2016/5/13/chartex" xmlns:cx8="http://schemas.microsoft.com/office/drawing/2016/5/14/chartex" xmlns:mc="http://schemas.openxmlformats.org/markup-compatibility/2006" xmlns:aink="http://schemas.microsoft.com/office/drawing/2016/ink" xmlns:am3d="http://schemas.microsoft.com/office/drawing/2017/model3d" xmlns:o="urn:schemas-microsoft-com:office:office" xmlns:oel="http://schemas.microsoft.com/office/2019/extlst" xmlns:r="http://schemas.openxmlformats.org/officeDocument/2006/relationships" xmlns:m="http://schemas.openxmlformats.org/officeDocument/2006/math" xmlns:v="urn:schemas-microsoft-com:vml" xmlns:wp14="http://schemas.microsoft.com/office/word/2010/wordprocessingDrawing" xmlns:wp="http://schemas.openxmlformats.org/drawingml/2006/wordprocessingDrawing" xmlns:w10="urn:schemas-microsoft-com:office:word" xmlns:w="http://schemas.openxmlformats.org/wordprocessingml/2006/main" xmlns:w14="http://schemas.microsoft.com/office/word/2010/wordml" xmlns:w15="http://schemas.microsoft.com/office/word/2012/wordml" xmlns:w16cex="http://schemas.microsoft.com/office/word/2018/wordml/cex" xmlns:w16cid="http://schemas.microsoft.com/office/word/2016/wordml/cid" xmlns:w16="http://schemas.microsoft.com/office/word/2018/wordml" xmlns:w16sdtdh="http://schemas.microsoft.com/office/word/2020/wordml/sdtdatahash" xmlns:w16se="http://schemas.microsoft.com/office/word/2015/wordml/symex" xmlns:wpg="http://schemas.microsoft.com/office/word/2010/wordprocessingGroup" xmlns:wpi="http://schemas.microsoft.com/office/word/2010/wordprocessingInk" xmlns:wne="http://schemas.microsoft.com/office/word/2006/wordml" xmlns:wps="http://schemas.microsoft.com/office/word/2010/wordprocessingShape" mc:Ignorable="w14 w15 w16se w16cid w16 w16cex w16sdtdh wp14">
+<w:numbering xmlns:wpc="http://schemas.microsoft.com/office/word/2010/wordprocessingCanvas" xmlns:cx="http://schemas.microsoft.com/office/drawing/2014/chartex" xmlns:cx1="http://schemas.microsoft.com/office/drawing/2015/9/8/chartex" xmlns:cx2="http://schemas.microsoft.com/office/drawing/2015/10/21/chartex" xmlns:cx3="http://schemas.microsoft.com/office/drawing/2016/5/9/chartex" xmlns:cx4="http://schemas.microsoft.com/office/drawing/2016/5/10/chartex" xmlns:cx5="http://schemas.microsoft.com/office/drawing/2016/5/11/chartex" xmlns:cx6="http://schemas.microsoft.com/office/drawing/2016/5/12/chartex" xmlns:cx7="http://schemas.microsoft.com/office/drawing/2016/5/13/chartex" xmlns:cx8="http://schemas.microsoft.com/office/drawing/2016/5/14/chartex" xmlns:mc="http://schemas.openxmlformats.org/markup-compatibility/2006" xmlns:aink="http://schemas.microsoft.com/office/drawing/2016/ink" xmlns:am3d="http://schemas.microsoft.com/office/drawing/2017/model3d" xmlns:o="urn:schemas-microsoft-com:office:office" xmlns:oel="http://schemas.microsoft.com/office/2019/extlst" xmlns:r="http://schemas.openxmlformats.org/officeDocument/2006/relationships" xmlns:m="http://schemas.openxmlformats.org/officeDocument/2006/math" xmlns:v="urn:schemas-microsoft-com:vml" xmlns:wp14="http://schemas.microsoft.com/office/word/2010/wordprocessingDrawing" xmlns:wp="http://schemas.openxmlformats.org/drawingml/2006/wordprocessingDrawing" xmlns:w10="urn:schemas-microsoft-com:office:word" xmlns:w="http://schemas.openxmlformats.org/wordprocessingml/2006/main" xmlns:w14="http://schemas.microsoft.com/office/word/2010/wordml" xmlns:w15="http://schemas.microsoft.com/office/word/2012/wordml" xmlns:w16cex="http://schemas.microsoft.com/office/word/2018/wordml/cex" xmlns:w16cid="http://schemas.microsoft.com/office/word/2016/wordml/cid" xmlns:w16="http://schemas.microsoft.com/office/word/2018/wordml" xmlns:w16du="http://schemas.microsoft.com/office/word/2023/wordml/word16du" xmlns:w16sdtdh="http://schemas.microsoft.com/office/word/2020/wordml/sdtdatahash" xmlns:w16se="http://schemas.microsoft.com/office/word/2015/wordml/symex" xmlns:wpg="http://schemas.microsoft.com/office/word/2010/wordprocessingGroup" xmlns:wpi="http://schemas.microsoft.com/office/word/2010/wordprocessingInk" xmlns:wne="http://schemas.microsoft.com/office/word/2006/wordml" xmlns:wps="http://schemas.microsoft.com/office/word/2010/wordprocessingShape" mc:Ignorable="w14 w15 w16se w16cid w16 w16cex w16sdtdh w16du wp14">
   <w:abstractNum w:abstractNumId="0" w15:restartNumberingAfterBreak="0">
-    <w:nsid w:val="16BF5354"/>
+    <w:nsid w:val="17AD75CD"/>
     <w:multiLevelType w:val="multilevel"/>
-    <w:tmpl w:val="15384D70"/>
+    <w:tmpl w:val="123869EA"/>
     <w:lvl w:ilvl="0">
       <w:start w:val="1"/>
       <w:numFmt w:val="decimal"/>
@@ -2023,20 +2225,264 @@
       </w:pPr>
     </w:lvl>
   </w:abstractNum>
-  <w:num w:numId="1" w16cid:durableId="723989639">
+  <w:abstractNum w:abstractNumId="1" w15:restartNumberingAfterBreak="0">
+    <w:nsid w:val="23F4039D"/>
+    <w:multiLevelType w:val="multilevel"/>
+    <w:tmpl w:val="A44A1488"/>
+    <w:lvl w:ilvl="0">
+      <w:start w:val="1"/>
+      <w:numFmt w:val="decimal"/>
+      <w:lvlText w:val="%1."/>
+      <w:lvlJc w:val="left"/>
+      <w:pPr>
+        <w:tabs>
+          <w:tab w:val="num" w:pos="720"/>
+        </w:tabs>
+        <w:ind w:left="720" w:hanging="360"/>
+      </w:pPr>
+    </w:lvl>
+    <w:lvl w:ilvl="1" w:tentative="1">
+      <w:start w:val="1"/>
+      <w:numFmt w:val="decimal"/>
+      <w:lvlText w:val="%2."/>
+      <w:lvlJc w:val="left"/>
+      <w:pPr>
+        <w:tabs>
+          <w:tab w:val="num" w:pos="1440"/>
+        </w:tabs>
+        <w:ind w:left="1440" w:hanging="360"/>
+      </w:pPr>
+    </w:lvl>
+    <w:lvl w:ilvl="2" w:tentative="1">
+      <w:start w:val="1"/>
+      <w:numFmt w:val="decimal"/>
+      <w:lvlText w:val="%3."/>
+      <w:lvlJc w:val="left"/>
+      <w:pPr>
+        <w:tabs>
+          <w:tab w:val="num" w:pos="2160"/>
+        </w:tabs>
+        <w:ind w:left="2160" w:hanging="360"/>
+      </w:pPr>
+    </w:lvl>
+    <w:lvl w:ilvl="3" w:tentative="1">
+      <w:start w:val="1"/>
+      <w:numFmt w:val="decimal"/>
+      <w:lvlText w:val="%4."/>
+      <w:lvlJc w:val="left"/>
+      <w:pPr>
+        <w:tabs>
+          <w:tab w:val="num" w:pos="2880"/>
+        </w:tabs>
+        <w:ind w:left="2880" w:hanging="360"/>
+      </w:pPr>
+    </w:lvl>
+    <w:lvl w:ilvl="4" w:tentative="1">
+      <w:start w:val="1"/>
+      <w:numFmt w:val="decimal"/>
+      <w:lvlText w:val="%5."/>
+      <w:lvlJc w:val="left"/>
+      <w:pPr>
+        <w:tabs>
+          <w:tab w:val="num" w:pos="3600"/>
+        </w:tabs>
+        <w:ind w:left="3600" w:hanging="360"/>
+      </w:pPr>
+    </w:lvl>
+    <w:lvl w:ilvl="5" w:tentative="1">
+      <w:start w:val="1"/>
+      <w:numFmt w:val="decimal"/>
+      <w:lvlText w:val="%6."/>
+      <w:lvlJc w:val="left"/>
+      <w:pPr>
+        <w:tabs>
+          <w:tab w:val="num" w:pos="4320"/>
+        </w:tabs>
+        <w:ind w:left="4320" w:hanging="360"/>
+      </w:pPr>
+    </w:lvl>
+    <w:lvl w:ilvl="6" w:tentative="1">
+      <w:start w:val="1"/>
+      <w:numFmt w:val="decimal"/>
+      <w:lvlText w:val="%7."/>
+      <w:lvlJc w:val="left"/>
+      <w:pPr>
+        <w:tabs>
+          <w:tab w:val="num" w:pos="5040"/>
+        </w:tabs>
+        <w:ind w:left="5040" w:hanging="360"/>
+      </w:pPr>
+    </w:lvl>
+    <w:lvl w:ilvl="7" w:tentative="1">
+      <w:start w:val="1"/>
+      <w:numFmt w:val="decimal"/>
+      <w:lvlText w:val="%8."/>
+      <w:lvlJc w:val="left"/>
+      <w:pPr>
+        <w:tabs>
+          <w:tab w:val="num" w:pos="5760"/>
+        </w:tabs>
+        <w:ind w:left="5760" w:hanging="360"/>
+      </w:pPr>
+    </w:lvl>
+    <w:lvl w:ilvl="8" w:tentative="1">
+      <w:start w:val="1"/>
+      <w:numFmt w:val="decimal"/>
+      <w:lvlText w:val="%9."/>
+      <w:lvlJc w:val="left"/>
+      <w:pPr>
+        <w:tabs>
+          <w:tab w:val="num" w:pos="6480"/>
+        </w:tabs>
+        <w:ind w:left="6480" w:hanging="360"/>
+      </w:pPr>
+    </w:lvl>
+  </w:abstractNum>
+  <w:abstractNum w:abstractNumId="2" w15:restartNumberingAfterBreak="0">
+    <w:nsid w:val="799F0B6F"/>
+    <w:multiLevelType w:val="multilevel"/>
+    <w:tmpl w:val="92B0ED72"/>
+    <w:lvl w:ilvl="0">
+      <w:start w:val="1"/>
+      <w:numFmt w:val="decimal"/>
+      <w:lvlText w:val="%1."/>
+      <w:lvlJc w:val="left"/>
+      <w:pPr>
+        <w:tabs>
+          <w:tab w:val="num" w:pos="720"/>
+        </w:tabs>
+        <w:ind w:left="720" w:hanging="360"/>
+      </w:pPr>
+    </w:lvl>
+    <w:lvl w:ilvl="1" w:tentative="1">
+      <w:start w:val="1"/>
+      <w:numFmt w:val="decimal"/>
+      <w:lvlText w:val="%2."/>
+      <w:lvlJc w:val="left"/>
+      <w:pPr>
+        <w:tabs>
+          <w:tab w:val="num" w:pos="1440"/>
+        </w:tabs>
+        <w:ind w:left="1440" w:hanging="360"/>
+      </w:pPr>
+    </w:lvl>
+    <w:lvl w:ilvl="2" w:tentative="1">
+      <w:start w:val="1"/>
+      <w:numFmt w:val="decimal"/>
+      <w:lvlText w:val="%3."/>
+      <w:lvlJc w:val="left"/>
+      <w:pPr>
+        <w:tabs>
+          <w:tab w:val="num" w:pos="2160"/>
+        </w:tabs>
+        <w:ind w:left="2160" w:hanging="360"/>
+      </w:pPr>
+    </w:lvl>
+    <w:lvl w:ilvl="3" w:tentative="1">
+      <w:start w:val="1"/>
+      <w:numFmt w:val="decimal"/>
+      <w:lvlText w:val="%4."/>
+      <w:lvlJc w:val="left"/>
+      <w:pPr>
+        <w:tabs>
+          <w:tab w:val="num" w:pos="2880"/>
+        </w:tabs>
+        <w:ind w:left="2880" w:hanging="360"/>
+      </w:pPr>
+    </w:lvl>
+    <w:lvl w:ilvl="4" w:tentative="1">
+      <w:start w:val="1"/>
+      <w:numFmt w:val="decimal"/>
+      <w:lvlText w:val="%5."/>
+      <w:lvlJc w:val="left"/>
+      <w:pPr>
+        <w:tabs>
+          <w:tab w:val="num" w:pos="3600"/>
+        </w:tabs>
+        <w:ind w:left="3600" w:hanging="360"/>
+      </w:pPr>
+    </w:lvl>
+    <w:lvl w:ilvl="5" w:tentative="1">
+      <w:start w:val="1"/>
+      <w:numFmt w:val="decimal"/>
+      <w:lvlText w:val="%6."/>
+      <w:lvlJc w:val="left"/>
+      <w:pPr>
+        <w:tabs>
+          <w:tab w:val="num" w:pos="4320"/>
+        </w:tabs>
+        <w:ind w:left="4320" w:hanging="360"/>
+      </w:pPr>
+    </w:lvl>
+    <w:lvl w:ilvl="6" w:tentative="1">
+      <w:start w:val="1"/>
+      <w:numFmt w:val="decimal"/>
+      <w:lvlText w:val="%7."/>
+      <w:lvlJc w:val="left"/>
+      <w:pPr>
+        <w:tabs>
+          <w:tab w:val="num" w:pos="5040"/>
+        </w:tabs>
+        <w:ind w:left="5040" w:hanging="360"/>
+      </w:pPr>
+    </w:lvl>
+    <w:lvl w:ilvl="7" w:tentative="1">
+      <w:start w:val="1"/>
+      <w:numFmt w:val="decimal"/>
+      <w:lvlText w:val="%8."/>
+      <w:lvlJc w:val="left"/>
+      <w:pPr>
+        <w:tabs>
+          <w:tab w:val="num" w:pos="5760"/>
+        </w:tabs>
+        <w:ind w:left="5760" w:hanging="360"/>
+      </w:pPr>
+    </w:lvl>
+    <w:lvl w:ilvl="8" w:tentative="1">
+      <w:start w:val="1"/>
+      <w:numFmt w:val="decimal"/>
+      <w:lvlText w:val="%9."/>
+      <w:lvlJc w:val="left"/>
+      <w:pPr>
+        <w:tabs>
+          <w:tab w:val="num" w:pos="6480"/>
+        </w:tabs>
+        <w:ind w:left="6480" w:hanging="360"/>
+      </w:pPr>
+    </w:lvl>
+  </w:abstractNum>
+  <w:num w:numId="1" w16cid:durableId="2012484700">
+    <w:abstractNumId w:val="2"/>
+  </w:num>
+  <w:num w:numId="2" w16cid:durableId="1046956077">
+    <w:abstractNumId w:val="2"/>
+    <w:lvlOverride w:ilvl="0">
+      <w:startOverride w:val="1"/>
+    </w:lvlOverride>
+  </w:num>
+  <w:num w:numId="3" w16cid:durableId="1599370748">
     <w:abstractNumId w:val="0"/>
   </w:num>
-  <w:num w:numId="2" w16cid:durableId="338702785">
+  <w:num w:numId="4" w16cid:durableId="1770661533">
     <w:abstractNumId w:val="0"/>
     <w:lvlOverride w:ilvl="0">
-      <w:startOverride w:val="1"/>
+      <w:startOverride w:val="2"/>
+    </w:lvlOverride>
+  </w:num>
+  <w:num w:numId="5" w16cid:durableId="1965698013">
+    <w:abstractNumId w:val="1"/>
+  </w:num>
+  <w:num w:numId="6" w16cid:durableId="1393389728">
+    <w:abstractNumId w:val="1"/>
+    <w:lvlOverride w:ilvl="0">
+      <w:startOverride w:val="3"/>
     </w:lvlOverride>
   </w:num>
 </w:numbering>
 </file>
 
 <file path=word/styles.xml><?xml version="1.0" encoding="utf-8"?>
-<w:styles xmlns:mc="http://schemas.openxmlformats.org/markup-compatibility/2006" xmlns:r="http://schemas.openxmlformats.org/officeDocument/2006/relationships" xmlns:w="http://schemas.openxmlformats.org/wordprocessingml/2006/main" xmlns:w14="http://schemas.microsoft.com/office/word/2010/wordml" xmlns:w15="http://schemas.microsoft.com/office/word/2012/wordml" xmlns:w16cex="http://schemas.microsoft.com/office/word/2018/wordml/cex" xmlns:w16cid="http://schemas.microsoft.com/office/word/2016/wordml/cid" xmlns:w16="http://schemas.microsoft.com/office/word/2018/wordml" xmlns:w16sdtdh="http://schemas.microsoft.com/office/word/2020/wordml/sdtdatahash" xmlns:w16se="http://schemas.microsoft.com/office/word/2015/wordml/symex" mc:Ignorable="w14 w15 w16se w16cid w16 w16cex w16sdtdh">
+<w:styles xmlns:mc="http://schemas.openxmlformats.org/markup-compatibility/2006" xmlns:r="http://schemas.openxmlformats.org/officeDocument/2006/relationships" xmlns:w="http://schemas.openxmlformats.org/wordprocessingml/2006/main" xmlns:w14="http://schemas.microsoft.com/office/word/2010/wordml" xmlns:w15="http://schemas.microsoft.com/office/word/2012/wordml" xmlns:w16cex="http://schemas.microsoft.com/office/word/2018/wordml/cex" xmlns:w16cid="http://schemas.microsoft.com/office/word/2016/wordml/cid" xmlns:w16="http://schemas.microsoft.com/office/word/2018/wordml" xmlns:w16du="http://schemas.microsoft.com/office/word/2023/wordml/word16du" xmlns:w16sdtdh="http://schemas.microsoft.com/office/word/2020/wordml/sdtdatahash" xmlns:w16se="http://schemas.microsoft.com/office/word/2015/wordml/symex" mc:Ignorable="w14 w15 w16se w16cid w16 w16cex w16sdtdh w16du">
   <w:docDefaults>
     <w:rPrDefault>
       <w:rPr>
@@ -2488,6 +2934,28 @@
       <w:iCs/>
     </w:rPr>
   </w:style>
+  <w:style w:type="character" w:styleId="Hyperlink">
+    <w:name w:val="Hyperlink"/>
+    <w:basedOn w:val="DefaultParagraphFont"/>
+    <w:uiPriority w:val="99"/>
+    <w:semiHidden/>
+    <w:unhideWhenUsed/>
+    <w:rPr>
+      <w:color w:val="0000FF"/>
+      <w:u w:val="single"/>
+    </w:rPr>
+  </w:style>
+  <w:style w:type="character" w:styleId="FollowedHyperlink">
+    <w:name w:val="FollowedHyperlink"/>
+    <w:basedOn w:val="DefaultParagraphFont"/>
+    <w:uiPriority w:val="99"/>
+    <w:semiHidden/>
+    <w:unhideWhenUsed/>
+    <w:rPr>
+      <w:color w:val="800080"/>
+      <w:u w:val="single"/>
+    </w:rPr>
+  </w:style>
 </w:styles>
 </file>
 
@@ -2502,39 +2970,39 @@
         <a:sysClr val="window" lastClr="FFFFFF"/>
       </a:lt1>
       <a:dk2>
-        <a:srgbClr val="44546A"/>
+        <a:srgbClr val="0E2841"/>
       </a:dk2>
       <a:lt2>
-        <a:srgbClr val="E7E6E6"/>
+        <a:srgbClr val="E8E8E8"/>
       </a:lt2>
       <a:accent1>
-        <a:srgbClr val="4472C4"/>
+        <a:srgbClr val="156082"/>
       </a:accent1>
       <a:accent2>
-        <a:srgbClr val="ED7D31"/>
+        <a:srgbClr val="E97132"/>
       </a:accent2>
       <a:accent3>
-        <a:srgbClr val="A5A5A5"/>
+        <a:srgbClr val="196B24"/>
       </a:accent3>
       <a:accent4>
-        <a:srgbClr val="FFC000"/>
+        <a:srgbClr val="0F9ED5"/>
       </a:accent4>
       <a:accent5>
-        <a:srgbClr val="5B9BD5"/>
+        <a:srgbClr val="A02B93"/>
       </a:accent5>
       <a:accent6>
-        <a:srgbClr val="70AD47"/>
+        <a:srgbClr val="4EA72E"/>
       </a:accent6>
       <a:hlink>
-        <a:srgbClr val="0563C1"/>
+        <a:srgbClr val="467886"/>
       </a:hlink>
       <a:folHlink>
-        <a:srgbClr val="954F72"/>
+        <a:srgbClr val="96607D"/>
       </a:folHlink>
     </a:clrScheme>
     <a:fontScheme name="Office">
       <a:majorFont>
-        <a:latin typeface="Calibri Light" panose="020F0302020204030204"/>
+        <a:latin typeface="Aptos Display" panose="02110004020202020204"/>
         <a:ea typeface=""/>
         <a:cs typeface=""/>
         <a:font script="Jpan" typeface="游ゴシック Light"/>
@@ -2586,7 +3054,7 @@
         <a:font script="Tfng" typeface="Ebrima"/>
       </a:majorFont>
       <a:minorFont>
-        <a:latin typeface="Calibri" panose="020F0502020204030204"/>
+        <a:latin typeface="Aptos" panose="02110004020202020204"/>
         <a:ea typeface=""/>
         <a:cs typeface=""/>
         <a:font script="Jpan" typeface="游明朝"/>
@@ -2780,7 +3248,7 @@
   <a:extraClrSchemeLst/>
   <a:extLst>
     <a:ext uri="{05A4C25C-085E-4340-85A3-A5531E510DB2}">
-      <thm15:themeFamily xmlns:thm15="http://schemas.microsoft.com/office/thememl/2012/main" name="Office Theme" id="{62F939B6-93AF-4DB8-9C6B-D6C7DFDC589F}" vid="{4A3C46E8-61CC-4603-A589-7422A47A8E4A}"/>
+      <thm15:themeFamily xmlns:thm15="http://schemas.microsoft.com/office/thememl/2012/main" name="Office Theme" id="{2E142A2C-CD16-42D6-873A-C26D2A0506FA}" vid="{1BDDFF52-6CD6-40A5-AB3C-68EB2F1E4D0A}"/>
     </a:ext>
   </a:extLst>
 </a:theme>

</xml_diff>